<commit_message>
error saat pembukaan pembiayaan mda manual dari teller
</commit_message>
<xml_diff>
--- a/public/template/perjanjian_pembiayaan_qord.docx
+++ b/public/template/perjanjian_pembiayaan_qord.docx
@@ -350,6 +350,15 @@
           <w:rFonts w:ascii="Arial" w:hAnsi="Arial" w:cs="Arial"/>
           <w:sz w:val="22"/>
           <w:szCs w:val="22"/>
+          <w:lang w:val="id-ID"/>
+        </w:rPr>
+        <w:t xml:space="preserve"> </w:t>
+      </w:r>
+      <w:r>
+        <w:rPr>
+          <w:rFonts w:ascii="Arial" w:hAnsi="Arial" w:cs="Arial"/>
+          <w:sz w:val="22"/>
+          <w:szCs w:val="22"/>
         </w:rPr>
         <w:t xml:space="preserve">Tanggal </w:t>
       </w:r>
@@ -851,25 +860,7 @@
           <w:szCs w:val="22"/>
           <w:lang w:val="id-ID"/>
         </w:rPr>
-        <w:t>${</w:t>
-      </w:r>
-      <w:r>
-        <w:rPr>
-          <w:rFonts w:ascii="Arial" w:hAnsi="Arial" w:cs="Arial"/>
-          <w:sz w:val="22"/>
-          <w:szCs w:val="22"/>
-          <w:lang w:val="id-ID"/>
-        </w:rPr>
-        <w:t>alamat_</w:t>
-      </w:r>
-      <w:r>
-        <w:rPr>
-          <w:rFonts w:ascii="Arial" w:hAnsi="Arial" w:cs="Arial"/>
-          <w:sz w:val="22"/>
-          <w:szCs w:val="22"/>
-          <w:lang w:val="id-ID"/>
-        </w:rPr>
-        <w:t>peminjam_pihak_1}</w:t>
+        <w:t>${alamat_peminjam_pihak_1}</w:t>
       </w:r>
     </w:p>
     <w:p>
@@ -5935,23 +5926,7 @@
           <w:szCs w:val="22"/>
           <w:lang w:val="id-ID"/>
         </w:rPr>
-        <w:t>${</w:t>
-      </w:r>
-      <w:r>
-        <w:rPr>
-          <w:sz w:val="22"/>
-          <w:szCs w:val="22"/>
-          <w:lang w:val="id-ID"/>
-        </w:rPr>
-        <w:t>pekerjaan_</w:t>
-      </w:r>
-      <w:r>
-        <w:rPr>
-          <w:sz w:val="22"/>
-          <w:szCs w:val="22"/>
-          <w:lang w:val="id-ID"/>
-        </w:rPr>
-        <w:t>peminjam_pihak_1}</w:t>
+        <w:t>${pekerjaan_peminjam_pihak_1}</w:t>
       </w:r>
     </w:p>
     <w:p>
@@ -6001,23 +5976,7 @@
           <w:szCs w:val="22"/>
           <w:lang w:val="id-ID"/>
         </w:rPr>
-        <w:t>${</w:t>
-      </w:r>
-      <w:r>
-        <w:rPr>
-          <w:sz w:val="22"/>
-          <w:szCs w:val="22"/>
-          <w:lang w:val="id-ID"/>
-        </w:rPr>
-        <w:t>alamat_</w:t>
-      </w:r>
-      <w:r>
-        <w:rPr>
-          <w:sz w:val="22"/>
-          <w:szCs w:val="22"/>
-          <w:lang w:val="id-ID"/>
-        </w:rPr>
-        <w:t>peminjam_pihak_1}</w:t>
+        <w:t>${alamat_peminjam_pihak_1}</w:t>
       </w:r>
     </w:p>
     <w:p>
@@ -6679,7 +6638,7 @@
                             <w:tblGrid>
                               <w:gridCol w:w="2932"/>
                               <w:gridCol w:w="287"/>
-                              <w:gridCol w:w="4006"/>
+                              <w:gridCol w:w="4021"/>
                             </w:tblGrid>
                             <w:tr>
                               <w:trPr>
@@ -7085,7 +7044,7 @@
                       <w:tblGrid>
                         <w:gridCol w:w="2932"/>
                         <w:gridCol w:w="287"/>
-                        <w:gridCol w:w="4006"/>
+                        <w:gridCol w:w="4021"/>
                       </w:tblGrid>
                       <w:tr>
                         <w:trPr>
@@ -7449,23 +7408,7 @@
                                 <w:szCs w:val="22"/>
                                 <w:lang w:val="id-ID"/>
                               </w:rPr>
-                              <w:t>${</w:t>
-                            </w:r>
-                            <w:r>
-                              <w:rPr>
-                                <w:sz w:val="22"/>
-                                <w:szCs w:val="22"/>
-                                <w:lang w:val="id-ID"/>
-                              </w:rPr>
-                              <w:t>alamat_</w:t>
-                            </w:r>
-                            <w:r>
-                              <w:rPr>
-                                <w:sz w:val="22"/>
-                                <w:szCs w:val="22"/>
-                                <w:lang w:val="id-ID"/>
-                              </w:rPr>
-                              <w:t>peminjam_pihak_1}</w:t>
+                              <w:t>${alamat_peminjam_pihak_1}</w:t>
                             </w:r>
                           </w:p>
                           <w:p>
@@ -7554,7 +7497,7 @@
                             <w:tblGrid>
                               <w:gridCol w:w="2932"/>
                               <w:gridCol w:w="287"/>
-                              <w:gridCol w:w="4006"/>
+                              <w:gridCol w:w="4021"/>
                             </w:tblGrid>
                             <w:tr>
                               <w:trPr>
@@ -7940,23 +7883,7 @@
                           <w:szCs w:val="22"/>
                           <w:lang w:val="id-ID"/>
                         </w:rPr>
-                        <w:t>${</w:t>
-                      </w:r>
-                      <w:r>
-                        <w:rPr>
-                          <w:sz w:val="22"/>
-                          <w:szCs w:val="22"/>
-                          <w:lang w:val="id-ID"/>
-                        </w:rPr>
-                        <w:t>alamat_</w:t>
-                      </w:r>
-                      <w:r>
-                        <w:rPr>
-                          <w:sz w:val="22"/>
-                          <w:szCs w:val="22"/>
-                          <w:lang w:val="id-ID"/>
-                        </w:rPr>
-                        <w:t>peminjam_pihak_1}</w:t>
+                        <w:t>${alamat_peminjam_pihak_1}</w:t>
                       </w:r>
                     </w:p>
                     <w:p>
@@ -8045,7 +7972,7 @@
                       <w:tblGrid>
                         <w:gridCol w:w="2932"/>
                         <w:gridCol w:w="287"/>
-                        <w:gridCol w:w="4006"/>
+                        <w:gridCol w:w="4021"/>
                       </w:tblGrid>
                       <w:tr>
                         <w:trPr>
@@ -10192,8 +10119,8 @@
                             </w:tblPr>
                             <w:tblGrid>
                               <w:gridCol w:w="2932"/>
-                              <w:gridCol w:w="304"/>
-                              <w:gridCol w:w="5427"/>
+                              <w:gridCol w:w="305"/>
+                              <w:gridCol w:w="5441"/>
                             </w:tblGrid>
                             <w:tr>
                               <w:trPr>
@@ -10485,8 +10412,8 @@
                       </w:tblPr>
                       <w:tblGrid>
                         <w:gridCol w:w="2932"/>
-                        <w:gridCol w:w="304"/>
-                        <w:gridCol w:w="5427"/>
+                        <w:gridCol w:w="305"/>
+                        <w:gridCol w:w="5441"/>
                       </w:tblGrid>
                       <w:tr>
                         <w:trPr>

</xml_diff>